<commit_message>
Actually pushed test document :)
</commit_message>
<xml_diff>
--- a/Assignment3/Assignment3TestDoc.docx
+++ b/Assignment3/Assignment3TestDoc.docx
@@ -10,10 +10,10 @@
         <w:tblLook w:val="04A0" w:firstRow="1" w:lastRow="0" w:firstColumn="1" w:lastColumn="0" w:noHBand="0" w:noVBand="1"/>
       </w:tblPr>
       <w:tblGrid>
-        <w:gridCol w:w="2131"/>
-        <w:gridCol w:w="2409"/>
-        <w:gridCol w:w="3297"/>
-        <w:gridCol w:w="3825"/>
+        <w:gridCol w:w="2019"/>
+        <w:gridCol w:w="2387"/>
+        <w:gridCol w:w="3298"/>
+        <w:gridCol w:w="3958"/>
       </w:tblGrid>
       <w:tr>
         <w:trPr>
@@ -21,7 +21,7 @@
         </w:trPr>
         <w:tc>
           <w:tcPr>
-            <w:tcW w:w="2476" w:type="dxa"/>
+            <w:tcW w:w="2130" w:type="dxa"/>
           </w:tcPr>
           <w:p>
             <w:pPr>
@@ -79,7 +79,7 @@
         </w:tc>
         <w:tc>
           <w:tcPr>
-            <w:tcW w:w="2476" w:type="dxa"/>
+            <w:tcW w:w="2409" w:type="dxa"/>
           </w:tcPr>
           <w:p>
             <w:r>
@@ -107,7 +107,7 @@
         </w:tc>
         <w:tc>
           <w:tcPr>
-            <w:tcW w:w="2477" w:type="dxa"/>
+            <w:tcW w:w="3016" w:type="dxa"/>
           </w:tcPr>
           <w:p>
             <w:r>
@@ -154,7 +154,7 @@
         </w:tc>
         <w:tc>
           <w:tcPr>
-            <w:tcW w:w="4233" w:type="dxa"/>
+            <w:tcW w:w="4107" w:type="dxa"/>
           </w:tcPr>
           <w:p>
             <w:r>
@@ -205,7 +205,7 @@
         </w:trPr>
         <w:tc>
           <w:tcPr>
-            <w:tcW w:w="2476" w:type="dxa"/>
+            <w:tcW w:w="2130" w:type="dxa"/>
           </w:tcPr>
           <w:p>
             <w:pPr>
@@ -278,7 +278,7 @@
         </w:tc>
         <w:tc>
           <w:tcPr>
-            <w:tcW w:w="2476" w:type="dxa"/>
+            <w:tcW w:w="2409" w:type="dxa"/>
           </w:tcPr>
           <w:p>
             <w:r>
@@ -358,7 +358,7 @@
         </w:tc>
         <w:tc>
           <w:tcPr>
-            <w:tcW w:w="2477" w:type="dxa"/>
+            <w:tcW w:w="3016" w:type="dxa"/>
           </w:tcPr>
           <w:p>
             <w:r>
@@ -414,16 +414,7 @@
           <w:p/>
           <w:p>
             <w:r>
-              <w:t>(Savings,”Tom”,”Moore”,</w:t>
-            </w:r>
-            <w:r>
-              <w:t>-500</w:t>
-            </w:r>
-            <w:r>
-              <w:t>)</w:t>
-            </w:r>
-            <w:r>
-              <w:t>-&gt;deposit</w:t>
+              <w:t>(Savings,”Tom”,”Moore”,-500)-&gt;deposit</w:t>
             </w:r>
           </w:p>
           <w:p/>
@@ -435,71 +426,38 @@
           <w:p/>
           <w:p>
             <w:r>
-              <w:t>(checking,“a”,”b”,500)</w:t>
-            </w:r>
-            <w:r>
-              <w:t>-&gt;withdrawal</w:t>
-            </w:r>
-          </w:p>
-          <w:p/>
-          <w:p>
-            <w:r>
-              <w:t>(Checking,“Tom”,”Moore”,500)</w:t>
-            </w:r>
-            <w:r>
-              <w:t xml:space="preserve"> </w:t>
-            </w:r>
-            <w:r>
-              <w:t>-&gt;withdrawal</w:t>
+              <w:t>(checking,“a”,”b”,500)-&gt;withdrawal</w:t>
+            </w:r>
+          </w:p>
+          <w:p/>
+          <w:p>
+            <w:r>
+              <w:t>(Checking,“Tom”,”Moore”,500) -&gt;withdrawal</w:t>
             </w:r>
           </w:p>
           <w:p/>
           <w:p>
             <w:r>
               <w:lastRenderedPageBreak/>
-              <w:t>(Savings,”Tom”,”Moore”,”a”)</w:t>
-            </w:r>
-            <w:r>
-              <w:t xml:space="preserve"> </w:t>
-            </w:r>
-            <w:r>
-              <w:t>-&gt;withdrawal</w:t>
-            </w:r>
-          </w:p>
-          <w:p/>
-          <w:p>
-            <w:r>
-              <w:t>(Savings,”Tom”,”Moore”,-500)</w:t>
-            </w:r>
-            <w:r>
-              <w:t xml:space="preserve"> </w:t>
-            </w:r>
-            <w:r>
-              <w:t>-&gt;withdrawal</w:t>
-            </w:r>
-          </w:p>
-          <w:p/>
-          <w:p>
-            <w:r>
-              <w:t>(Savings,”Tom”,”Moore”,</w:t>
-            </w:r>
-            <w:r>
-              <w:t>1001.41</w:t>
-            </w:r>
-            <w:r>
-              <w:t>) -&gt;withdrawal</w:t>
-            </w:r>
-          </w:p>
-          <w:p/>
-          <w:p>
-            <w:r>
-              <w:t>(Savings,”Tom”,”Moore”,</w:t>
-            </w:r>
-            <w:r>
-              <w:t>500</w:t>
-            </w:r>
-            <w:r>
-              <w:t>) -&gt;withdrawal</w:t>
+              <w:t>(Savings,”Tom”,”Moore”,”a”) -&gt;withdrawal</w:t>
+            </w:r>
+          </w:p>
+          <w:p/>
+          <w:p>
+            <w:r>
+              <w:t>(Savings,”Tom”,”Moore”,-500) -&gt;withdrawal</w:t>
+            </w:r>
+          </w:p>
+          <w:p/>
+          <w:p>
+            <w:r>
+              <w:t>(Savings,”Tom”,”Moore”,1001.41) -&gt;withdrawal</w:t>
+            </w:r>
+          </w:p>
+          <w:p/>
+          <w:p>
+            <w:r>
+              <w:t>(Savings,”Tom”,”Moore”,500) -&gt;withdrawal</w:t>
             </w:r>
           </w:p>
           <w:p/>
@@ -507,7 +465,7 @@
         </w:tc>
         <w:tc>
           <w:tcPr>
-            <w:tcW w:w="4233" w:type="dxa"/>
+            <w:tcW w:w="4107" w:type="dxa"/>
           </w:tcPr>
           <w:p/>
           <w:p/>
@@ -589,8 +547,6 @@
             <w:r>
               <w:t>500.00 withdrawn from account.</w:t>
             </w:r>
-            <w:bookmarkStart w:id="0" w:name="_GoBack"/>
-            <w:bookmarkEnd w:id="0"/>
           </w:p>
         </w:tc>
       </w:tr>
@@ -600,7 +556,7 @@
         </w:trPr>
         <w:tc>
           <w:tcPr>
-            <w:tcW w:w="2476" w:type="dxa"/>
+            <w:tcW w:w="2130" w:type="dxa"/>
           </w:tcPr>
           <w:p>
             <w:pPr>
@@ -623,21 +579,407 @@
         </w:tc>
         <w:tc>
           <w:tcPr>
-            <w:tcW w:w="2476" w:type="dxa"/>
+            <w:tcW w:w="2409" w:type="dxa"/>
           </w:tcPr>
-          <w:p/>
+          <w:p>
+            <w:r>
+              <w:t>File IO:</w:t>
+            </w:r>
+          </w:p>
+          <w:p>
+            <w:r>
+              <w:t>Test importing a text file database.txt by manually entering path, and by using the file explorer to get a path. Print the accounts to verify the data is imported</w:t>
+            </w:r>
+          </w:p>
+          <w:p>
+            <w:r>
+              <w:t xml:space="preserve">To test export, we will again try manual and file explorer generated paths, then export after import. We will also check modifying the in-memory account database and writing back. Error states include: </w:t>
+            </w:r>
+          </w:p>
+          <w:p>
+            <w:pPr>
+              <w:pStyle w:val="ListParagraph"/>
+              <w:numPr>
+                <w:ilvl w:val="0"/>
+                <w:numId w:val="3"/>
+              </w:numPr>
+            </w:pPr>
+            <w:r>
+              <w:t>Invalid path</w:t>
+            </w:r>
+          </w:p>
+          <w:p>
+            <w:pPr>
+              <w:pStyle w:val="ListParagraph"/>
+              <w:numPr>
+                <w:ilvl w:val="0"/>
+                <w:numId w:val="3"/>
+              </w:numPr>
+            </w:pPr>
+            <w:r>
+              <w:t>Null or blank path</w:t>
+            </w:r>
+          </w:p>
         </w:tc>
         <w:tc>
           <w:tcPr>
-            <w:tcW w:w="2477" w:type="dxa"/>
+            <w:tcW w:w="3016" w:type="dxa"/>
           </w:tcPr>
-          <w:p/>
+          <w:p>
+            <w:pPr>
+              <w:tabs>
+                <w:tab w:val="right" w:pos="3081"/>
+              </w:tabs>
+            </w:pPr>
+            <w:r>
+              <w:t>(“database.txt”)-&gt;import</w:t>
+            </w:r>
+          </w:p>
+          <w:p>
+            <w:pPr>
+              <w:tabs>
+                <w:tab w:val="right" w:pos="3081"/>
+              </w:tabs>
+            </w:pPr>
+          </w:p>
+          <w:p>
+            <w:pPr>
+              <w:tabs>
+                <w:tab w:val="right" w:pos="3081"/>
+              </w:tabs>
+            </w:pPr>
+            <w:r>
+              <w:t>(“database.txt”)-&gt;</w:t>
+            </w:r>
+            <w:r>
+              <w:t>export</w:t>
+            </w:r>
+          </w:p>
+          <w:p>
+            <w:pPr>
+              <w:tabs>
+                <w:tab w:val="right" w:pos="3081"/>
+              </w:tabs>
+            </w:pPr>
+          </w:p>
+          <w:p>
+            <w:pPr>
+              <w:tabs>
+                <w:tab w:val="right" w:pos="3081"/>
+              </w:tabs>
+            </w:pPr>
+          </w:p>
+          <w:p>
+            <w:pPr>
+              <w:tabs>
+                <w:tab w:val="right" w:pos="3081"/>
+              </w:tabs>
+            </w:pPr>
+            <w:r>
+              <w:t>(“database.txt”)-&gt;import</w:t>
+            </w:r>
+          </w:p>
+          <w:p>
+            <w:pPr>
+              <w:tabs>
+                <w:tab w:val="right" w:pos="3081"/>
+              </w:tabs>
+            </w:pPr>
+            <w:r>
+              <w:tab/>
+            </w:r>
+          </w:p>
+          <w:p>
+            <w:pPr>
+              <w:tabs>
+                <w:tab w:val="right" w:pos="3081"/>
+              </w:tabs>
+            </w:pPr>
+          </w:p>
+          <w:p>
+            <w:pPr>
+              <w:tabs>
+                <w:tab w:val="right" w:pos="3081"/>
+              </w:tabs>
+            </w:pPr>
+          </w:p>
+          <w:p>
+            <w:pPr>
+              <w:tabs>
+                <w:tab w:val="right" w:pos="3081"/>
+              </w:tabs>
+            </w:pPr>
+            <w:r>
+              <w:t>(“database.txt”)-&gt;import</w:t>
+            </w:r>
+          </w:p>
+          <w:p>
+            <w:pPr>
+              <w:tabs>
+                <w:tab w:val="right" w:pos="3081"/>
+              </w:tabs>
+            </w:pPr>
+          </w:p>
+          <w:p>
+            <w:pPr>
+              <w:tabs>
+                <w:tab w:val="right" w:pos="3081"/>
+              </w:tabs>
+            </w:pPr>
+          </w:p>
+          <w:p>
+            <w:pPr>
+              <w:tabs>
+                <w:tab w:val="right" w:pos="3081"/>
+              </w:tabs>
+            </w:pPr>
+            <w:r>
+              <w:t>(“</w:t>
+            </w:r>
+            <w:r>
+              <w:t>[full path]/</w:t>
+            </w:r>
+            <w:r>
+              <w:t>database.txt”)-&gt;import</w:t>
+            </w:r>
+          </w:p>
+          <w:p>
+            <w:pPr>
+              <w:tabs>
+                <w:tab w:val="right" w:pos="3081"/>
+              </w:tabs>
+            </w:pPr>
+          </w:p>
+          <w:p>
+            <w:pPr>
+              <w:tabs>
+                <w:tab w:val="right" w:pos="3081"/>
+              </w:tabs>
+            </w:pPr>
+            <w:r>
+              <w:t>(“[full path]/database</w:t>
+            </w:r>
+            <w:r>
+              <w:t>2</w:t>
+            </w:r>
+            <w:r>
+              <w:t>.txt”)-&gt;</w:t>
+            </w:r>
+            <w:r>
+              <w:t>export</w:t>
+            </w:r>
+          </w:p>
+          <w:p>
+            <w:pPr>
+              <w:tabs>
+                <w:tab w:val="right" w:pos="3081"/>
+              </w:tabs>
+            </w:pPr>
+          </w:p>
+          <w:p>
+            <w:pPr>
+              <w:tabs>
+                <w:tab w:val="right" w:pos="3081"/>
+              </w:tabs>
+            </w:pPr>
+          </w:p>
+          <w:p>
+            <w:pPr>
+              <w:tabs>
+                <w:tab w:val="right" w:pos="3081"/>
+              </w:tabs>
+            </w:pPr>
+          </w:p>
+          <w:p>
+            <w:pPr>
+              <w:tabs>
+                <w:tab w:val="right" w:pos="3081"/>
+              </w:tabs>
+            </w:pPr>
+            <w:r>
+              <w:t>(“”) -&gt; import</w:t>
+            </w:r>
+          </w:p>
+          <w:p>
+            <w:pPr>
+              <w:tabs>
+                <w:tab w:val="right" w:pos="3081"/>
+              </w:tabs>
+            </w:pPr>
+          </w:p>
+          <w:p>
+            <w:pPr>
+              <w:tabs>
+                <w:tab w:val="right" w:pos="3081"/>
+              </w:tabs>
+            </w:pPr>
+            <w:r>
+              <w:t>(null)-&gt;import</w:t>
+            </w:r>
+          </w:p>
+          <w:p>
+            <w:pPr>
+              <w:tabs>
+                <w:tab w:val="right" w:pos="3081"/>
+              </w:tabs>
+            </w:pPr>
+          </w:p>
+          <w:p>
+            <w:pPr>
+              <w:tabs>
+                <w:tab w:val="right" w:pos="3081"/>
+              </w:tabs>
+            </w:pPr>
+          </w:p>
+          <w:p>
+            <w:pPr>
+              <w:tabs>
+                <w:tab w:val="right" w:pos="3081"/>
+              </w:tabs>
+            </w:pPr>
+            <w:r>
+              <w:t>(“”) -&gt; import</w:t>
+            </w:r>
+          </w:p>
+          <w:p>
+            <w:pPr>
+              <w:tabs>
+                <w:tab w:val="right" w:pos="3081"/>
+              </w:tabs>
+            </w:pPr>
+            <w:r>
+              <w:t>(null)-&gt;import</w:t>
+            </w:r>
+          </w:p>
+          <w:p>
+            <w:pPr>
+              <w:tabs>
+                <w:tab w:val="right" w:pos="3081"/>
+              </w:tabs>
+            </w:pPr>
+          </w:p>
+          <w:p>
+            <w:pPr>
+              <w:tabs>
+                <w:tab w:val="right" w:pos="3081"/>
+              </w:tabs>
+            </w:pPr>
+            <w:r>
+              <w:t>([invalid path])-&gt;import</w:t>
+            </w:r>
+          </w:p>
+          <w:p>
+            <w:pPr>
+              <w:tabs>
+                <w:tab w:val="right" w:pos="3081"/>
+              </w:tabs>
+            </w:pPr>
+          </w:p>
+          <w:p>
+            <w:pPr>
+              <w:tabs>
+                <w:tab w:val="right" w:pos="3081"/>
+              </w:tabs>
+            </w:pPr>
+            <w:r>
+              <w:t>([invalid path])-&gt;</w:t>
+            </w:r>
+            <w:r>
+              <w:t>export</w:t>
+            </w:r>
+          </w:p>
         </w:tc>
         <w:tc>
           <w:tcPr>
-            <w:tcW w:w="4233" w:type="dxa"/>
+            <w:tcW w:w="4107" w:type="dxa"/>
           </w:tcPr>
-          <w:p/>
+          <w:p>
+            <w:r>
+              <w:t>Imported File</w:t>
+            </w:r>
+            <w:r>
+              <w:t xml:space="preserve"> (verified with print)</w:t>
+            </w:r>
+          </w:p>
+          <w:p/>
+          <w:p>
+            <w:r>
+              <w:t>Exported File (manually verified with text editor)</w:t>
+            </w:r>
+          </w:p>
+          <w:p/>
+          <w:p>
+            <w:r>
+              <w:t>Imported File (verified with print it is identical to the first import hence no data loss)</w:t>
+            </w:r>
+          </w:p>
+          <w:p/>
+          <w:p>
+            <w:r>
+              <w:t>Imported File (no duplicate accounts added)</w:t>
+            </w:r>
+          </w:p>
+          <w:p/>
+          <w:p>
+            <w:r>
+              <w:t>Imported File (using file explorer to generate the path, verified by print)</w:t>
+            </w:r>
+          </w:p>
+          <w:p/>
+          <w:p>
+            <w:r>
+              <w:t>File not found, creating new file.</w:t>
+            </w:r>
+          </w:p>
+          <w:p>
+            <w:r>
+              <w:t>Exported File (creates new file, verified with text editor, using file explorer to generate path)</w:t>
+            </w:r>
+          </w:p>
+          <w:p/>
+          <w:p>
+            <w:r>
+              <w:t>File not found, check the file name</w:t>
+            </w:r>
+          </w:p>
+          <w:p/>
+          <w:p>
+            <w:r>
+              <w:t>File not found, check the file name</w:t>
+            </w:r>
+            <w:r>
+              <w:t xml:space="preserve"> (null via cancel in file explorer)</w:t>
+            </w:r>
+          </w:p>
+          <w:p/>
+          <w:p>
+            <w:r>
+              <w:t>No file name, please fill in the adjacent textbox.</w:t>
+            </w:r>
+            <w:r>
+              <w:t xml:space="preserve"> </w:t>
+            </w:r>
+          </w:p>
+          <w:p/>
+          <w:p>
+            <w:r>
+              <w:t>File not found, check the file name</w:t>
+            </w:r>
+          </w:p>
+          <w:p/>
+          <w:p>
+            <w:r>
+              <w:t>File not found, creating new file.</w:t>
+            </w:r>
+          </w:p>
+          <w:p>
+            <w:r>
+              <w:t>Cannot export, the filename or file path is probably invalid.</w:t>
+            </w:r>
+            <w:r>
+              <w:t xml:space="preserve"> </w:t>
+            </w:r>
+          </w:p>
         </w:tc>
       </w:tr>
       <w:tr>
@@ -646,7 +988,7 @@
         </w:trPr>
         <w:tc>
           <w:tcPr>
-            <w:tcW w:w="2476" w:type="dxa"/>
+            <w:tcW w:w="2130" w:type="dxa"/>
           </w:tcPr>
           <w:p>
             <w:pPr>
@@ -669,21 +1011,384 @@
         </w:tc>
         <w:tc>
           <w:tcPr>
-            <w:tcW w:w="2476" w:type="dxa"/>
+            <w:tcW w:w="2409" w:type="dxa"/>
           </w:tcPr>
-          <w:p/>
+          <w:p>
+            <w:r>
+              <w:t>Open and Close:</w:t>
+            </w:r>
+          </w:p>
+          <w:p>
+            <w:r>
+              <w:t>To test we will enter correct data and attempt to add accounts of various types. We will also try to close these accounts either after opening or at a later time. We use print to verify the open and close operations. We will also test error states, including:</w:t>
+            </w:r>
+          </w:p>
+          <w:p>
+            <w:pPr>
+              <w:pStyle w:val="ListParagraph"/>
+              <w:numPr>
+                <w:ilvl w:val="0"/>
+                <w:numId w:val="4"/>
+              </w:numPr>
+            </w:pPr>
+            <w:r>
+              <w:t>Opening duplicate accounts</w:t>
+            </w:r>
+          </w:p>
+          <w:p>
+            <w:pPr>
+              <w:pStyle w:val="ListParagraph"/>
+              <w:numPr>
+                <w:ilvl w:val="0"/>
+                <w:numId w:val="4"/>
+              </w:numPr>
+            </w:pPr>
+            <w:r>
+              <w:t>Closing closed and invalid accounts</w:t>
+            </w:r>
+          </w:p>
+          <w:p>
+            <w:pPr>
+              <w:pStyle w:val="ListParagraph"/>
+              <w:numPr>
+                <w:ilvl w:val="0"/>
+                <w:numId w:val="4"/>
+              </w:numPr>
+            </w:pPr>
+            <w:r>
+              <w:t>Using invalid data like negative balances</w:t>
+            </w:r>
+          </w:p>
+          <w:p>
+            <w:pPr>
+              <w:pStyle w:val="ListParagraph"/>
+              <w:numPr>
+                <w:ilvl w:val="0"/>
+                <w:numId w:val="4"/>
+              </w:numPr>
+            </w:pPr>
+            <w:r>
+              <w:t>Using invalid dates</w:t>
+            </w:r>
+          </w:p>
+          <w:p>
+            <w:pPr>
+              <w:pStyle w:val="ListParagraph"/>
+              <w:numPr>
+                <w:ilvl w:val="0"/>
+                <w:numId w:val="4"/>
+              </w:numPr>
+            </w:pPr>
+            <w:r>
+              <w:t>Using alphabetical characters when numerical ones are expected</w:t>
+            </w:r>
+          </w:p>
+          <w:p>
+            <w:pPr>
+              <w:pStyle w:val="ListParagraph"/>
+              <w:numPr>
+                <w:ilvl w:val="0"/>
+                <w:numId w:val="4"/>
+              </w:numPr>
+            </w:pPr>
+            <w:r>
+              <w:t>Account data mismatch when trying to close</w:t>
+            </w:r>
+          </w:p>
+          <w:p>
+            <w:pPr>
+              <w:pStyle w:val="ListParagraph"/>
+              <w:numPr>
+                <w:ilvl w:val="0"/>
+                <w:numId w:val="4"/>
+              </w:numPr>
+            </w:pPr>
+            <w:r>
+              <w:t>Any other invalid fields</w:t>
+            </w:r>
+          </w:p>
         </w:tc>
         <w:tc>
           <w:tcPr>
-            <w:tcW w:w="2477" w:type="dxa"/>
+            <w:tcW w:w="3016" w:type="dxa"/>
           </w:tcPr>
+          <w:p>
+            <w:r>
+              <w:t>[imported database.txt]</w:t>
+            </w:r>
+          </w:p>
+          <w:p/>
+          <w:p>
+            <w:r>
+              <w:t xml:space="preserve">(“Jane”, “Doe”, </w:t>
+            </w:r>
+            <w:r>
+              <w:t>500, checking, 2/29/2008)-&gt;open</w:t>
+            </w:r>
+          </w:p>
+          <w:p/>
+          <w:p>
+            <w:r>
+              <w:t>(“Jane”, “Doe”, 500, checking, 2/29/2008)-&gt;</w:t>
+            </w:r>
+            <w:r>
+              <w:t>close</w:t>
+            </w:r>
+          </w:p>
+          <w:p/>
+          <w:p>
+            <w:r>
+              <w:t>(“Jane”, “Doe”, 500, checking, 2/29/2008)-&gt;</w:t>
+            </w:r>
+            <w:r>
+              <w:t>close</w:t>
+            </w:r>
+          </w:p>
+          <w:p/>
+          <w:p>
+            <w:r>
+              <w:t>(“Jane”, “Doe”, 500, checking, 2/29/2008)-&gt;open</w:t>
+            </w:r>
+          </w:p>
+          <w:p/>
+          <w:p>
+            <w:r>
+              <w:t xml:space="preserve">(“Jane”, “Doe”, 500, </w:t>
+            </w:r>
+            <w:r>
+              <w:t>moneymarket</w:t>
+            </w:r>
+            <w:r>
+              <w:t>, 2/29/2008)-&gt;open</w:t>
+            </w:r>
+          </w:p>
+          <w:p/>
+          <w:p>
+            <w:r>
+              <w:t xml:space="preserve">(“Jane”, “Doe”, 500, </w:t>
+            </w:r>
+            <w:r>
+              <w:t>savings</w:t>
+            </w:r>
+            <w:r>
+              <w:t xml:space="preserve">, </w:t>
+            </w:r>
+            <w:r>
+              <w:t>11</w:t>
+            </w:r>
+            <w:r>
+              <w:t>/</w:t>
+            </w:r>
+            <w:r>
+              <w:t>1</w:t>
+            </w:r>
+            <w:r>
+              <w:t>/20</w:t>
+            </w:r>
+            <w:r>
+              <w:t>19, loyalty</w:t>
+            </w:r>
+            <w:r>
+              <w:t>)-&gt;</w:t>
+            </w:r>
+            <w:r>
+              <w:t>close</w:t>
+            </w:r>
+          </w:p>
+          <w:p/>
+          <w:p>
+            <w:r>
+              <w:t>(“Jane”, “Doe”, 500, savings, 11/1/2019, loyalty)-&gt;</w:t>
+            </w:r>
+            <w:r>
+              <w:t>open</w:t>
+            </w:r>
+          </w:p>
+          <w:p/>
+          <w:p>
+            <w:r>
+              <w:t>Changing any parameter (amount, first, last, date)-&gt;close</w:t>
+            </w:r>
+          </w:p>
+          <w:p/>
+          <w:p>
+            <w:r>
+              <w:t>(“</w:t>
+            </w:r>
+            <w:r>
+              <w:t>first</w:t>
+            </w:r>
+            <w:r>
+              <w:t>”, “</w:t>
+            </w:r>
+            <w:r>
+              <w:t>last</w:t>
+            </w:r>
+            <w:r>
+              <w:t xml:space="preserve">”, </w:t>
+            </w:r>
+            <w:r>
+              <w:t>-90</w:t>
+            </w:r>
+            <w:r>
+              <w:t>, savings, 11/1</w:t>
+            </w:r>
+            <w:r>
+              <w:t>1</w:t>
+            </w:r>
+            <w:r>
+              <w:t>/201</w:t>
+            </w:r>
+            <w:r>
+              <w:t>1</w:t>
+            </w:r>
+            <w:r>
+              <w:t>)-&gt;open</w:t>
+            </w:r>
+          </w:p>
+          <w:p/>
+          <w:p>
+            <w:r>
+              <w:t xml:space="preserve">(“first”, “last”, </w:t>
+            </w:r>
+            <w:r>
+              <w:t>10</w:t>
+            </w:r>
+            <w:r>
+              <w:t>0, savings, 1</w:t>
+            </w:r>
+            <w:r>
+              <w:t>3</w:t>
+            </w:r>
+            <w:r>
+              <w:t>/11/2011)-&gt;open</w:t>
+            </w:r>
+          </w:p>
+          <w:p/>
+          <w:p>
+            <w:r>
+              <w:t>(“first”, “last”, 100, savings, 1</w:t>
+            </w:r>
+            <w:r>
+              <w:t>1</w:t>
+            </w:r>
+            <w:r>
+              <w:t>/11/</w:t>
+            </w:r>
+            <w:r>
+              <w:t>abc</w:t>
+            </w:r>
+            <w:r>
+              <w:t>)-&gt;open</w:t>
+            </w:r>
+          </w:p>
+          <w:p/>
+          <w:p>
+            <w:r>
+              <w:t xml:space="preserve">(“first”, “last”, </w:t>
+            </w:r>
+            <w:r>
+              <w:t>t</w:t>
+            </w:r>
+            <w:bookmarkStart w:id="0" w:name="_GoBack"/>
+            <w:bookmarkEnd w:id="0"/>
+            <w:r>
+              <w:t>, savings, 11/11/2011)-&gt;open</w:t>
+            </w:r>
+          </w:p>
           <w:p/>
         </w:tc>
         <w:tc>
           <w:tcPr>
-            <w:tcW w:w="4233" w:type="dxa"/>
+            <w:tcW w:w="4107" w:type="dxa"/>
           </w:tcPr>
-          <w:p/>
+          <w:p>
+            <w:r>
+              <w:t>[successful operations verified with print]</w:t>
+            </w:r>
+          </w:p>
+          <w:p/>
+          <w:p>
+            <w:r>
+              <w:t>Account already added, nothing to do.</w:t>
+            </w:r>
+          </w:p>
+          <w:p/>
+          <w:p/>
+          <w:p>
+            <w:r>
+              <w:t>Account successfully deleted.</w:t>
+            </w:r>
+          </w:p>
+          <w:p/>
+          <w:p/>
+          <w:p>
+            <w:r>
+              <w:t>Account not found.</w:t>
+            </w:r>
+          </w:p>
+          <w:p/>
+          <w:p/>
+          <w:p>
+            <w:r>
+              <w:t>Successfully added the checking account.</w:t>
+            </w:r>
+          </w:p>
+          <w:p/>
+          <w:p>
+            <w:r>
+              <w:t>Successfully added the money market account.</w:t>
+            </w:r>
+          </w:p>
+          <w:p/>
+          <w:p/>
+          <w:p>
+            <w:r>
+              <w:t>Account successfully deleted.</w:t>
+            </w:r>
+          </w:p>
+          <w:p/>
+          <w:p/>
+          <w:p>
+            <w:r>
+              <w:t>Successfully added the savings account.</w:t>
+            </w:r>
+          </w:p>
+          <w:p/>
+          <w:p/>
+          <w:p>
+            <w:r>
+              <w:t>Account not found.</w:t>
+            </w:r>
+          </w:p>
+          <w:p/>
+          <w:p/>
+          <w:p>
+            <w:r>
+              <w:t>The balance must be non negative.</w:t>
+            </w:r>
+          </w:p>
+          <w:p/>
+          <w:p/>
+          <w:p>
+            <w:r>
+              <w:t>Please ensure the date is correct.</w:t>
+            </w:r>
+          </w:p>
+          <w:p/>
+          <w:p/>
+          <w:p>
+            <w:r>
+              <w:t>Please ensure the date is correct.</w:t>
+            </w:r>
+          </w:p>
+          <w:p/>
+          <w:p/>
+          <w:p>
+            <w:r>
+              <w:t>Please enter a nonnegative numeric amount.</w:t>
+            </w:r>
+          </w:p>
         </w:tc>
       </w:tr>
     </w:tbl>
@@ -960,11 +1665,243 @@
       </w:rPr>
     </w:lvl>
   </w:abstractNum>
+  <w:abstractNum w:abstractNumId="2" w15:restartNumberingAfterBreak="0">
+    <w:nsid w:val="56FB2C68"/>
+    <w:multiLevelType w:val="hybridMultilevel"/>
+    <w:tmpl w:val="7BAE449C"/>
+    <w:lvl w:ilvl="0" w:tplc="04090001">
+      <w:start w:val="1"/>
+      <w:numFmt w:val="bullet"/>
+      <w:lvlText w:val=""/>
+      <w:lvlJc w:val="left"/>
+      <w:pPr>
+        <w:ind w:left="720" w:hanging="360"/>
+      </w:pPr>
+      <w:rPr>
+        <w:rFonts w:ascii="Symbol" w:hAnsi="Symbol" w:hint="default"/>
+      </w:rPr>
+    </w:lvl>
+    <w:lvl w:ilvl="1" w:tplc="04090003" w:tentative="1">
+      <w:start w:val="1"/>
+      <w:numFmt w:val="bullet"/>
+      <w:lvlText w:val="o"/>
+      <w:lvlJc w:val="left"/>
+      <w:pPr>
+        <w:ind w:left="1440" w:hanging="360"/>
+      </w:pPr>
+      <w:rPr>
+        <w:rFonts w:ascii="Courier New" w:hAnsi="Courier New" w:cs="Courier New" w:hint="default"/>
+      </w:rPr>
+    </w:lvl>
+    <w:lvl w:ilvl="2" w:tplc="04090005" w:tentative="1">
+      <w:start w:val="1"/>
+      <w:numFmt w:val="bullet"/>
+      <w:lvlText w:val=""/>
+      <w:lvlJc w:val="left"/>
+      <w:pPr>
+        <w:ind w:left="2160" w:hanging="360"/>
+      </w:pPr>
+      <w:rPr>
+        <w:rFonts w:ascii="Wingdings" w:hAnsi="Wingdings" w:hint="default"/>
+      </w:rPr>
+    </w:lvl>
+    <w:lvl w:ilvl="3" w:tplc="04090001" w:tentative="1">
+      <w:start w:val="1"/>
+      <w:numFmt w:val="bullet"/>
+      <w:lvlText w:val=""/>
+      <w:lvlJc w:val="left"/>
+      <w:pPr>
+        <w:ind w:left="2880" w:hanging="360"/>
+      </w:pPr>
+      <w:rPr>
+        <w:rFonts w:ascii="Symbol" w:hAnsi="Symbol" w:hint="default"/>
+      </w:rPr>
+    </w:lvl>
+    <w:lvl w:ilvl="4" w:tplc="04090003" w:tentative="1">
+      <w:start w:val="1"/>
+      <w:numFmt w:val="bullet"/>
+      <w:lvlText w:val="o"/>
+      <w:lvlJc w:val="left"/>
+      <w:pPr>
+        <w:ind w:left="3600" w:hanging="360"/>
+      </w:pPr>
+      <w:rPr>
+        <w:rFonts w:ascii="Courier New" w:hAnsi="Courier New" w:cs="Courier New" w:hint="default"/>
+      </w:rPr>
+    </w:lvl>
+    <w:lvl w:ilvl="5" w:tplc="04090005" w:tentative="1">
+      <w:start w:val="1"/>
+      <w:numFmt w:val="bullet"/>
+      <w:lvlText w:val=""/>
+      <w:lvlJc w:val="left"/>
+      <w:pPr>
+        <w:ind w:left="4320" w:hanging="360"/>
+      </w:pPr>
+      <w:rPr>
+        <w:rFonts w:ascii="Wingdings" w:hAnsi="Wingdings" w:hint="default"/>
+      </w:rPr>
+    </w:lvl>
+    <w:lvl w:ilvl="6" w:tplc="04090001" w:tentative="1">
+      <w:start w:val="1"/>
+      <w:numFmt w:val="bullet"/>
+      <w:lvlText w:val=""/>
+      <w:lvlJc w:val="left"/>
+      <w:pPr>
+        <w:ind w:left="5040" w:hanging="360"/>
+      </w:pPr>
+      <w:rPr>
+        <w:rFonts w:ascii="Symbol" w:hAnsi="Symbol" w:hint="default"/>
+      </w:rPr>
+    </w:lvl>
+    <w:lvl w:ilvl="7" w:tplc="04090003" w:tentative="1">
+      <w:start w:val="1"/>
+      <w:numFmt w:val="bullet"/>
+      <w:lvlText w:val="o"/>
+      <w:lvlJc w:val="left"/>
+      <w:pPr>
+        <w:ind w:left="5760" w:hanging="360"/>
+      </w:pPr>
+      <w:rPr>
+        <w:rFonts w:ascii="Courier New" w:hAnsi="Courier New" w:cs="Courier New" w:hint="default"/>
+      </w:rPr>
+    </w:lvl>
+    <w:lvl w:ilvl="8" w:tplc="04090005" w:tentative="1">
+      <w:start w:val="1"/>
+      <w:numFmt w:val="bullet"/>
+      <w:lvlText w:val=""/>
+      <w:lvlJc w:val="left"/>
+      <w:pPr>
+        <w:ind w:left="6480" w:hanging="360"/>
+      </w:pPr>
+      <w:rPr>
+        <w:rFonts w:ascii="Wingdings" w:hAnsi="Wingdings" w:hint="default"/>
+      </w:rPr>
+    </w:lvl>
+  </w:abstractNum>
+  <w:abstractNum w:abstractNumId="3" w15:restartNumberingAfterBreak="0">
+    <w:nsid w:val="6A895BC6"/>
+    <w:multiLevelType w:val="hybridMultilevel"/>
+    <w:tmpl w:val="26E228D2"/>
+    <w:lvl w:ilvl="0" w:tplc="04090001">
+      <w:start w:val="1"/>
+      <w:numFmt w:val="bullet"/>
+      <w:lvlText w:val=""/>
+      <w:lvlJc w:val="left"/>
+      <w:pPr>
+        <w:ind w:left="720" w:hanging="360"/>
+      </w:pPr>
+      <w:rPr>
+        <w:rFonts w:ascii="Symbol" w:hAnsi="Symbol" w:hint="default"/>
+      </w:rPr>
+    </w:lvl>
+    <w:lvl w:ilvl="1" w:tplc="04090003" w:tentative="1">
+      <w:start w:val="1"/>
+      <w:numFmt w:val="bullet"/>
+      <w:lvlText w:val="o"/>
+      <w:lvlJc w:val="left"/>
+      <w:pPr>
+        <w:ind w:left="1440" w:hanging="360"/>
+      </w:pPr>
+      <w:rPr>
+        <w:rFonts w:ascii="Courier New" w:hAnsi="Courier New" w:cs="Courier New" w:hint="default"/>
+      </w:rPr>
+    </w:lvl>
+    <w:lvl w:ilvl="2" w:tplc="04090005" w:tentative="1">
+      <w:start w:val="1"/>
+      <w:numFmt w:val="bullet"/>
+      <w:lvlText w:val=""/>
+      <w:lvlJc w:val="left"/>
+      <w:pPr>
+        <w:ind w:left="2160" w:hanging="360"/>
+      </w:pPr>
+      <w:rPr>
+        <w:rFonts w:ascii="Wingdings" w:hAnsi="Wingdings" w:hint="default"/>
+      </w:rPr>
+    </w:lvl>
+    <w:lvl w:ilvl="3" w:tplc="04090001" w:tentative="1">
+      <w:start w:val="1"/>
+      <w:numFmt w:val="bullet"/>
+      <w:lvlText w:val=""/>
+      <w:lvlJc w:val="left"/>
+      <w:pPr>
+        <w:ind w:left="2880" w:hanging="360"/>
+      </w:pPr>
+      <w:rPr>
+        <w:rFonts w:ascii="Symbol" w:hAnsi="Symbol" w:hint="default"/>
+      </w:rPr>
+    </w:lvl>
+    <w:lvl w:ilvl="4" w:tplc="04090003" w:tentative="1">
+      <w:start w:val="1"/>
+      <w:numFmt w:val="bullet"/>
+      <w:lvlText w:val="o"/>
+      <w:lvlJc w:val="left"/>
+      <w:pPr>
+        <w:ind w:left="3600" w:hanging="360"/>
+      </w:pPr>
+      <w:rPr>
+        <w:rFonts w:ascii="Courier New" w:hAnsi="Courier New" w:cs="Courier New" w:hint="default"/>
+      </w:rPr>
+    </w:lvl>
+    <w:lvl w:ilvl="5" w:tplc="04090005" w:tentative="1">
+      <w:start w:val="1"/>
+      <w:numFmt w:val="bullet"/>
+      <w:lvlText w:val=""/>
+      <w:lvlJc w:val="left"/>
+      <w:pPr>
+        <w:ind w:left="4320" w:hanging="360"/>
+      </w:pPr>
+      <w:rPr>
+        <w:rFonts w:ascii="Wingdings" w:hAnsi="Wingdings" w:hint="default"/>
+      </w:rPr>
+    </w:lvl>
+    <w:lvl w:ilvl="6" w:tplc="04090001" w:tentative="1">
+      <w:start w:val="1"/>
+      <w:numFmt w:val="bullet"/>
+      <w:lvlText w:val=""/>
+      <w:lvlJc w:val="left"/>
+      <w:pPr>
+        <w:ind w:left="5040" w:hanging="360"/>
+      </w:pPr>
+      <w:rPr>
+        <w:rFonts w:ascii="Symbol" w:hAnsi="Symbol" w:hint="default"/>
+      </w:rPr>
+    </w:lvl>
+    <w:lvl w:ilvl="7" w:tplc="04090003" w:tentative="1">
+      <w:start w:val="1"/>
+      <w:numFmt w:val="bullet"/>
+      <w:lvlText w:val="o"/>
+      <w:lvlJc w:val="left"/>
+      <w:pPr>
+        <w:ind w:left="5760" w:hanging="360"/>
+      </w:pPr>
+      <w:rPr>
+        <w:rFonts w:ascii="Courier New" w:hAnsi="Courier New" w:cs="Courier New" w:hint="default"/>
+      </w:rPr>
+    </w:lvl>
+    <w:lvl w:ilvl="8" w:tplc="04090005" w:tentative="1">
+      <w:start w:val="1"/>
+      <w:numFmt w:val="bullet"/>
+      <w:lvlText w:val=""/>
+      <w:lvlJc w:val="left"/>
+      <w:pPr>
+        <w:ind w:left="6480" w:hanging="360"/>
+      </w:pPr>
+      <w:rPr>
+        <w:rFonts w:ascii="Wingdings" w:hAnsi="Wingdings" w:hint="default"/>
+      </w:rPr>
+    </w:lvl>
+  </w:abstractNum>
   <w:num w:numId="1">
     <w:abstractNumId w:val="0"/>
   </w:num>
   <w:num w:numId="2">
     <w:abstractNumId w:val="1"/>
+  </w:num>
+  <w:num w:numId="3">
+    <w:abstractNumId w:val="2"/>
+  </w:num>
+  <w:num w:numId="4">
+    <w:abstractNumId w:val="3"/>
   </w:num>
 </w:numbering>
 </file>
@@ -1367,7 +2304,7 @@
   <w:style w:type="paragraph" w:default="1" w:styleId="Normal">
     <w:name w:val="Normal"/>
     <w:qFormat/>
-    <w:rsid w:val="00FB5760"/>
+    <w:rsid w:val="00091795"/>
   </w:style>
   <w:style w:type="character" w:default="1" w:styleId="DefaultParagraphFont">
     <w:name w:val="Default Paragraph Font"/>

</xml_diff>